<commit_message>
Disabled the enemy respawn mechanic. They will now respawn whenever the player enters the dungeon instead of whenever the player dies
</commit_message>
<xml_diff>
--- a/GameGDD.docx
+++ b/GameGDD.docx
@@ -408,12 +408,12 @@
           <wp:inline distB="114300" distT="114300" distL="114300" distR="114300">
             <wp:extent cx="2438400" cy="2133600"/>
             <wp:effectExtent b="0" l="0" r="0" t="0"/>
-            <wp:docPr id="3" name="image2.png"/>
+            <wp:docPr id="3" name="image1.png"/>
             <a:graphic>
               <a:graphicData uri="http://schemas.openxmlformats.org/drawingml/2006/picture">
                 <pic:pic>
                   <pic:nvPicPr>
-                    <pic:cNvPr id="0" name="image2.png"/>
+                    <pic:cNvPr id="0" name="image1.png"/>
                     <pic:cNvPicPr preferRelativeResize="0"/>
                   </pic:nvPicPr>
                   <pic:blipFill>
@@ -452,12 +452,12 @@
           <wp:inline distB="114300" distT="114300" distL="114300" distR="114300">
             <wp:extent cx="2556718" cy="2124075"/>
             <wp:effectExtent b="0" l="0" r="0" t="0"/>
-            <wp:docPr id="2" name="image1.png"/>
+            <wp:docPr id="2" name="image2.png"/>
             <a:graphic>
               <a:graphicData uri="http://schemas.openxmlformats.org/drawingml/2006/picture">
                 <pic:pic>
                   <pic:nvPicPr>
-                    <pic:cNvPr id="0" name="image1.png"/>
+                    <pic:cNvPr id="0" name="image2.png"/>
                     <pic:cNvPicPr preferRelativeResize="0"/>
                   </pic:nvPicPr>
                   <pic:blipFill>
@@ -8694,6 +8694,34 @@
           <w:rtl w:val="0"/>
         </w:rPr>
         <w:t xml:space="preserve">We could cut out certain potions if needed</w:t>
+      </w:r>
+    </w:p>
+    <w:p>
+      <w:pPr>
+        <w:rPr>
+          <w:highlight w:val="green"/>
+        </w:rPr>
+      </w:pPr>
+      <w:r>
+        <w:rPr>
+          <w:highlight w:val="green"/>
+          <w:rtl w:val="0"/>
+        </w:rPr>
+        <w:t xml:space="preserve">Being trapped in the boss area</w:t>
+      </w:r>
+    </w:p>
+    <w:p>
+      <w:pPr>
+        <w:rPr>
+          <w:highlight w:val="green"/>
+        </w:rPr>
+      </w:pPr>
+      <w:r>
+        <w:rPr>
+          <w:highlight w:val="green"/>
+          <w:rtl w:val="0"/>
+        </w:rPr>
+        <w:t xml:space="preserve">Randomly generated weapon names and descriptions</w:t>
       </w:r>
     </w:p>
     <w:p>

</xml_diff>